<commit_message>
Formularios con action bien
</commit_message>
<xml_diff>
--- a/Defensa_de_etiquetas_completado.docx
+++ b/Defensa_de_etiquetas_completado.docx
@@ -3281,14 +3281,7 @@
           <w:rStyle w:val="token"/>
           <w:color w:val="383A42"/>
         </w:rPr>
-        <w:t>"&gt;</w:t>
-      </w:r>
-      <w:r>
-        <w:rPr>
-          <w:rStyle w:val="token"/>
-          <w:color w:val="383A42"/>
-        </w:rPr>
-        <w:t xml:space="preserve"> </w:t>
+        <w:t xml:space="preserve">"&gt; </w:t>
       </w:r>
       <w:r>
         <w:t xml:space="preserve">+ </w:t>
@@ -4345,199 +4338,12 @@
         <w:br w:type="page"/>
       </w:r>
     </w:p>
-    <w:p>
-      <w:pPr>
-        <w:pStyle w:val="Ttulo1"/>
-        <w:jc w:val="center"/>
-        <w:rPr>
-          <w:u w:val="single"/>
-        </w:rPr>
-      </w:pPr>
-      <w:bookmarkStart w:id="2" w:name="_Toc220704358"/>
-      <w:r>
-        <w:rPr>
-          <w:u w:val="single"/>
-        </w:rPr>
-        <w:lastRenderedPageBreak/>
-        <w:t>Bibliografía</w:t>
-      </w:r>
-      <w:bookmarkEnd w:id="2"/>
-    </w:p>
-    <w:p>
-      <w:pPr>
-        <w:pStyle w:val="NormalWeb"/>
-      </w:pPr>
-      <w:r>
-        <w:rPr>
-          <w:rFonts w:hAnsi="Symbol"/>
-        </w:rPr>
-        <w:t></w:t>
-      </w:r>
-      <w:r>
-        <w:t xml:space="preserve">  Naciones Unidas. </w:t>
-      </w:r>
-      <w:r>
-        <w:rPr>
-          <w:rStyle w:val="nfasis"/>
-        </w:rPr>
-        <w:t>Agenda 2030 y Objetivos de Desarrollo Sostenible (ODS)</w:t>
-      </w:r>
-      <w:r>
-        <w:t xml:space="preserve">. Disponible en: </w:t>
-      </w:r>
-      <w:hyperlink r:id="rId8" w:tgtFrame="_new" w:history="1">
-        <w:r>
-          <w:rPr>
-            <w:rStyle w:val="Hipervnculo"/>
-          </w:rPr>
-          <w:t>https://www.un.org/sustainabledevelopment/es/</w:t>
-        </w:r>
-      </w:hyperlink>
-    </w:p>
-    <w:p>
-      <w:pPr>
-        <w:pStyle w:val="NormalWeb"/>
-      </w:pPr>
-      <w:r>
-        <w:rPr>
-          <w:rFonts w:hAnsi="Symbol"/>
-        </w:rPr>
-        <w:t></w:t>
-      </w:r>
-      <w:r>
-        <w:t xml:space="preserve">  Gobierno de España – Ministerio de Derechos Sociales, Consumo y Agenda 2030. </w:t>
-      </w:r>
-      <w:r>
-        <w:rPr>
-          <w:rStyle w:val="nfasis"/>
-        </w:rPr>
-        <w:t>Estrategia de Desarrollo Sostenible 2030</w:t>
-      </w:r>
-      <w:r>
-        <w:t>. Disponible en: https://www.exteriores.gob.es/RepresentacionesPermanentes/unesco/es/Comunicacion/Noticias/Paginas/Articulos/Agenda-2030-.aspx</w:t>
-      </w:r>
-    </w:p>
-    <w:p>
-      <w:pPr>
-        <w:pStyle w:val="NormalWeb"/>
-      </w:pPr>
-      <w:r>
-        <w:rPr>
-          <w:rFonts w:hAnsi="Symbol"/>
-        </w:rPr>
-        <w:t></w:t>
-      </w:r>
-      <w:r>
-        <w:t xml:space="preserve">  Comisión Europea. </w:t>
-      </w:r>
-      <w:r>
-        <w:rPr>
-          <w:rStyle w:val="nfasis"/>
-        </w:rPr>
-        <w:t>Fondos Next Generation EU y programas de sostenibilidad</w:t>
-      </w:r>
-      <w:r>
-        <w:t>. Disponible en: https://commission.europa.eu/</w:t>
-      </w:r>
-    </w:p>
-    <w:p>
-      <w:pPr>
-        <w:pStyle w:val="NormalWeb"/>
-      </w:pPr>
-      <w:r>
-        <w:rPr>
-          <w:rFonts w:hAnsi="Symbol"/>
-        </w:rPr>
-        <w:t></w:t>
-      </w:r>
-      <w:r>
-        <w:t xml:space="preserve">  Vídeo: </w:t>
-      </w:r>
-      <w:r>
-        <w:rPr>
-          <w:rStyle w:val="nfasis"/>
-        </w:rPr>
-        <w:t>“Los ODS explicados – Smile and Learn - Español”</w:t>
-      </w:r>
-      <w:r>
-        <w:t xml:space="preserve"> (YouTube).</w:t>
-      </w:r>
-    </w:p>
-    <w:p>
-      <w:pPr>
-        <w:pStyle w:val="NormalWeb"/>
-      </w:pPr>
-      <w:r>
-        <w:rPr>
-          <w:rFonts w:hAnsi="Symbol"/>
-        </w:rPr>
-        <w:t></w:t>
-      </w:r>
-      <w:r>
-        <w:t xml:space="preserve">  Vídeo: </w:t>
-      </w:r>
-      <w:r>
-        <w:rPr>
-          <w:rStyle w:val="nfasis"/>
-        </w:rPr>
-        <w:t>“Los ODS y la sostenibilidad – ACCIONA”</w:t>
-      </w:r>
-      <w:r>
-        <w:t xml:space="preserve"> (YouTube).</w:t>
-      </w:r>
-    </w:p>
-    <w:p>
-      <w:pPr>
-        <w:pStyle w:val="NormalWeb"/>
-      </w:pPr>
-      <w:r>
-        <w:rPr>
-          <w:rFonts w:hAnsi="Symbol"/>
-        </w:rPr>
-        <w:t></w:t>
-      </w:r>
-      <w:r>
-        <w:t xml:space="preserve">  Vídeo: </w:t>
-      </w:r>
-      <w:r>
-        <w:rPr>
-          <w:rStyle w:val="nfasis"/>
-        </w:rPr>
-        <w:t>“Los Objetivos de Desarrollo Sostenible explicados – Paco Barbié”</w:t>
-      </w:r>
-      <w:r>
-        <w:t xml:space="preserve"> (YouTube).</w:t>
-      </w:r>
-    </w:p>
-    <w:p>
-      <w:pPr>
-        <w:pStyle w:val="NormalWeb"/>
-      </w:pPr>
-      <w:r>
-        <w:rPr>
-          <w:rFonts w:hAnsi="Symbol"/>
-        </w:rPr>
-        <w:t></w:t>
-      </w:r>
-      <w:r>
-        <w:t xml:space="preserve">  ChatGPT. </w:t>
-      </w:r>
-      <w:r>
-        <w:rPr>
-          <w:rStyle w:val="nfasis"/>
-        </w:rPr>
-        <w:t>Síntesis y redacción explicativa sobre los ODS y su aplicación en la empresa</w:t>
-      </w:r>
-      <w:r>
-        <w:t xml:space="preserve"> (2025). Conversación disponible en: https://chatgpt.com/share/68e40c94-850c-8001-b0f3-93e4d5dc46cc</w:t>
-      </w:r>
-    </w:p>
     <w:p/>
     <w:sectPr>
-      <w:headerReference w:type="default" r:id="rId9"/>
-      <w:footerReference w:type="default" r:id="rId10"/>
-      <w:headerReference w:type="first" r:id="rId11"/>
-      <w:footerReference w:type="first" r:id="rId12"/>
+      <w:headerReference w:type="default" r:id="rId8"/>
+      <w:footerReference w:type="default" r:id="rId9"/>
+      <w:headerReference w:type="first" r:id="rId10"/>
+      <w:footerReference w:type="first" r:id="rId11"/>
       <w:pgSz w:w="11906" w:h="16838"/>
       <w:pgMar w:top="1417" w:right="1133" w:bottom="1417" w:left="1134" w:header="708" w:footer="708" w:gutter="0"/>
       <w:cols w:space="708"/>

</xml_diff>